<commit_message>
2020/3/26 ADD AND UPDATE:検索画面作成
</commit_message>
<xml_diff>
--- a/01要件定義書/要件定義書_20200131.docx
+++ b/01要件定義書/要件定義書_20200131.docx
@@ -10,6 +10,8 @@
           <w:szCs w:val="96"/>
         </w:rPr>
       </w:pPr>
+      <w:bookmarkStart w:id="0" w:name="_GoBack"/>
+      <w:bookmarkEnd w:id="0"/>
       <w:r>
         <w:rPr>
           <w:rFonts w:ascii="メイリオ" w:eastAsia="メイリオ" w:hAnsi="メイリオ" w:hint="eastAsia"/>
@@ -18,8 +20,6 @@
         </w:rPr>
         <w:t>要件定義書</w:t>
       </w:r>
-      <w:bookmarkStart w:id="0" w:name="_GoBack"/>
-      <w:bookmarkEnd w:id="0"/>
     </w:p>
     <w:p>
       <w:pPr>
@@ -2035,7 +2035,7 @@
     <w:p>
       <w:pPr>
         <w:rPr>
-          <w:rFonts w:ascii="メイリオ" w:eastAsia="メイリオ" w:hAnsi="メイリオ" w:hint="eastAsia"/>
+          <w:rFonts w:ascii="メイリオ" w:eastAsia="メイリオ" w:hAnsi="メイリオ"/>
           <w:sz w:val="18"/>
           <w:szCs w:val="18"/>
         </w:rPr>
@@ -2094,39 +2094,7 @@
           <w:sz w:val="18"/>
           <w:szCs w:val="18"/>
         </w:rPr>
-        <w:t>Bなポータルサイトとなるような気がしますがよいでしょうか。（他のトリマー系のポータルサイトと異なる点は</w:t>
-      </w:r>
-      <w:r>
-        <w:rPr>
-          <w:rFonts w:ascii="メイリオ" w:eastAsia="メイリオ" w:hAnsi="メイリオ"/>
-          <w:sz w:val="18"/>
-          <w:szCs w:val="18"/>
-        </w:rPr>
-        <w:t>お店</w:t>
-      </w:r>
-      <w:r>
-        <w:rPr>
-          <w:rFonts w:ascii="メイリオ" w:eastAsia="メイリオ" w:hAnsi="メイリオ"/>
-          <w:sz w:val="18"/>
-          <w:szCs w:val="18"/>
-        </w:rPr>
-        <w:t>側から探しにいけるという点？？）マッチングと聞いていたので、飼い主と</w:t>
-      </w:r>
-      <w:r>
-        <w:rPr>
-          <w:rFonts w:ascii="メイリオ" w:eastAsia="メイリオ" w:hAnsi="メイリオ"/>
-          <w:sz w:val="18"/>
-          <w:szCs w:val="18"/>
-        </w:rPr>
-        <w:t>お店</w:t>
-      </w:r>
-      <w:r>
-        <w:rPr>
-          <w:rFonts w:ascii="メイリオ" w:eastAsia="メイリオ" w:hAnsi="メイリオ"/>
-          <w:sz w:val="18"/>
-          <w:szCs w:val="18"/>
-        </w:rPr>
-        <w:t>を持たないトリマーなどを結ぶのかと思っていました。</w:t>
+        <w:t>Bなポータルサイトとなるような気がしますがよいでしょうか。（他のトリマー系のポータルサイトと異なる点はお店側から探しにいけるという点？？）マッチングと聞いていたので、飼い主とお店を持たないトリマーなどを結ぶのかと思っていました。</w:t>
       </w:r>
     </w:p>
     <w:p>
@@ -2639,7 +2607,7 @@
     <w:p>
       <w:pPr>
         <w:rPr>
-          <w:rFonts w:ascii="メイリオ" w:eastAsia="メイリオ" w:hAnsi="メイリオ" w:hint="eastAsia"/>
+          <w:rFonts w:ascii="メイリオ" w:eastAsia="メイリオ" w:hAnsi="メイリオ"/>
           <w:sz w:val="18"/>
           <w:szCs w:val="18"/>
         </w:rPr>
@@ -3207,18 +3175,103 @@
     <w:p>
       <w:pPr>
         <w:rPr>
-          <w:rFonts w:ascii="メイリオ" w:eastAsia="メイリオ" w:hAnsi="メイリオ" w:hint="eastAsia"/>
-          <w:sz w:val="18"/>
-          <w:szCs w:val="18"/>
-        </w:rPr>
-      </w:pPr>
-      <w:r>
-        <w:rPr>
-          <w:rFonts w:ascii="メイリオ" w:eastAsia="メイリオ" w:hAnsi="メイリオ" w:hint="eastAsia"/>
-          <w:sz w:val="18"/>
-          <w:szCs w:val="18"/>
-        </w:rPr>
-        <w:t>・上記を登録したユーザーは基本的に</w:t>
+          <w:rFonts w:ascii="メイリオ" w:eastAsia="メイリオ" w:hAnsi="メイリオ"/>
+          <w:sz w:val="18"/>
+          <w:szCs w:val="18"/>
+        </w:rPr>
+      </w:pPr>
+      <w:r>
+        <w:rPr>
+          <w:rFonts w:ascii="メイリオ" w:eastAsia="メイリオ" w:hAnsi="メイリオ" w:hint="eastAsia"/>
+          <w:sz w:val="18"/>
+          <w:szCs w:val="18"/>
+        </w:rPr>
+        <w:t>・上記を登録したユーザーは基本的にお店権限ユーザーとする。</w:t>
+      </w:r>
+    </w:p>
+    <w:p>
+      <w:pPr>
+        <w:rPr>
+          <w:rFonts w:ascii="メイリオ" w:eastAsia="メイリオ" w:hAnsi="メイリオ"/>
+          <w:sz w:val="18"/>
+          <w:szCs w:val="18"/>
+        </w:rPr>
+      </w:pPr>
+    </w:p>
+    <w:p>
+      <w:pPr>
+        <w:rPr>
+          <w:rFonts w:ascii="メイリオ" w:eastAsia="メイリオ" w:hAnsi="メイリオ"/>
+          <w:sz w:val="18"/>
+          <w:szCs w:val="18"/>
+        </w:rPr>
+      </w:pPr>
+      <w:r>
+        <w:rPr>
+          <w:rFonts w:ascii="メイリオ" w:eastAsia="メイリオ" w:hAnsi="メイリオ" w:hint="eastAsia"/>
+          <w:sz w:val="18"/>
+          <w:szCs w:val="18"/>
+        </w:rPr>
+        <w:t>・特別に管理側用で管理者権限も一部のユーザーは設定することができる。</w:t>
+      </w:r>
+    </w:p>
+    <w:p>
+      <w:pPr>
+        <w:rPr>
+          <w:rFonts w:ascii="メイリオ" w:eastAsia="メイリオ" w:hAnsi="メイリオ"/>
+          <w:sz w:val="18"/>
+          <w:szCs w:val="18"/>
+        </w:rPr>
+      </w:pPr>
+    </w:p>
+    <w:p>
+      <w:pPr>
+        <w:rPr>
+          <w:rFonts w:ascii="メイリオ" w:eastAsia="メイリオ" w:hAnsi="メイリオ"/>
+          <w:sz w:val="18"/>
+          <w:szCs w:val="18"/>
+        </w:rPr>
+      </w:pPr>
+      <w:r>
+        <w:rPr>
+          <w:rFonts w:ascii="メイリオ" w:eastAsia="メイリオ" w:hAnsi="メイリオ"/>
+          <w:sz w:val="18"/>
+          <w:szCs w:val="18"/>
+        </w:rPr>
+        <w:t>3</w:t>
+      </w:r>
+      <w:r>
+        <w:rPr>
+          <w:rFonts w:ascii="メイリオ" w:eastAsia="メイリオ" w:hAnsi="メイリオ"/>
+          <w:sz w:val="18"/>
+          <w:szCs w:val="18"/>
+        </w:rPr>
+        <w:t>.</w:t>
+      </w:r>
+      <w:r>
+        <w:rPr>
+          <w:rFonts w:ascii="メイリオ" w:eastAsia="メイリオ" w:hAnsi="メイリオ" w:hint="eastAsia"/>
+          <w:sz w:val="18"/>
+          <w:szCs w:val="18"/>
+        </w:rPr>
+        <w:t>検索画面</w:t>
+      </w:r>
+    </w:p>
+    <w:p>
+      <w:pPr>
+        <w:rPr>
+          <w:rFonts w:ascii="メイリオ" w:eastAsia="メイリオ" w:hAnsi="メイリオ"/>
+          <w:sz w:val="18"/>
+          <w:szCs w:val="18"/>
+        </w:rPr>
+      </w:pPr>
+      <w:r>
+        <w:rPr>
+          <w:rFonts w:ascii="メイリオ" w:eastAsia="メイリオ" w:hAnsi="メイリオ" w:hint="eastAsia"/>
+          <w:sz w:val="18"/>
+          <w:szCs w:val="18"/>
+        </w:rPr>
+        <w:t>・飼い主情報、</w:t>
       </w:r>
       <w:r>
         <w:rPr>
@@ -3234,92 +3287,41 @@
           <w:sz w:val="18"/>
           <w:szCs w:val="18"/>
         </w:rPr>
-        <w:t>権限ユーザーとする。</w:t>
-      </w:r>
-    </w:p>
-    <w:p>
-      <w:pPr>
-        <w:rPr>
-          <w:rFonts w:ascii="メイリオ" w:eastAsia="メイリオ" w:hAnsi="メイリオ"/>
-          <w:sz w:val="18"/>
-          <w:szCs w:val="18"/>
-        </w:rPr>
-      </w:pPr>
-    </w:p>
-    <w:p>
-      <w:pPr>
-        <w:rPr>
-          <w:rFonts w:ascii="メイリオ" w:eastAsia="メイリオ" w:hAnsi="メイリオ"/>
-          <w:sz w:val="18"/>
-          <w:szCs w:val="18"/>
-        </w:rPr>
-      </w:pPr>
-      <w:r>
-        <w:rPr>
-          <w:rFonts w:ascii="メイリオ" w:eastAsia="メイリオ" w:hAnsi="メイリオ" w:hint="eastAsia"/>
-          <w:sz w:val="18"/>
-          <w:szCs w:val="18"/>
-        </w:rPr>
-        <w:t>・特別に管理側用で管理者権限も一部のユーザーは設定することができる。</w:t>
-      </w:r>
-    </w:p>
-    <w:p>
-      <w:pPr>
-        <w:rPr>
-          <w:rFonts w:ascii="メイリオ" w:eastAsia="メイリオ" w:hAnsi="メイリオ" w:hint="eastAsia"/>
-          <w:sz w:val="18"/>
-          <w:szCs w:val="18"/>
-        </w:rPr>
-      </w:pPr>
-    </w:p>
-    <w:p>
-      <w:pPr>
-        <w:rPr>
-          <w:rFonts w:ascii="メイリオ" w:eastAsia="メイリオ" w:hAnsi="メイリオ"/>
-          <w:sz w:val="18"/>
-          <w:szCs w:val="18"/>
-        </w:rPr>
-      </w:pPr>
-      <w:r>
-        <w:rPr>
-          <w:rFonts w:ascii="メイリオ" w:eastAsia="メイリオ" w:hAnsi="メイリオ"/>
-          <w:sz w:val="18"/>
-          <w:szCs w:val="18"/>
-        </w:rPr>
-        <w:t>3</w:t>
-      </w:r>
-      <w:r>
-        <w:rPr>
-          <w:rFonts w:ascii="メイリオ" w:eastAsia="メイリオ" w:hAnsi="メイリオ"/>
-          <w:sz w:val="18"/>
-          <w:szCs w:val="18"/>
-        </w:rPr>
-        <w:t>.</w:t>
-      </w:r>
-      <w:r>
-        <w:rPr>
-          <w:rFonts w:ascii="メイリオ" w:eastAsia="メイリオ" w:hAnsi="メイリオ" w:hint="eastAsia"/>
-          <w:sz w:val="18"/>
-          <w:szCs w:val="18"/>
-        </w:rPr>
-        <w:t>検索画面</w:t>
-      </w:r>
-    </w:p>
-    <w:p>
-      <w:pPr>
-        <w:rPr>
-          <w:rFonts w:ascii="メイリオ" w:eastAsia="メイリオ" w:hAnsi="メイリオ"/>
-          <w:sz w:val="18"/>
-          <w:szCs w:val="18"/>
-        </w:rPr>
-      </w:pPr>
-      <w:r>
-        <w:rPr>
-          <w:rFonts w:ascii="メイリオ" w:eastAsia="メイリオ" w:hAnsi="メイリオ" w:hint="eastAsia"/>
-          <w:sz w:val="18"/>
-          <w:szCs w:val="18"/>
-        </w:rPr>
-        <w:t>・飼い主情報、</w:t>
+        <w:t>情報を検索する画面</w:t>
+      </w:r>
+      <w:r>
+        <w:rPr>
+          <w:rFonts w:ascii="メイリオ" w:eastAsia="メイリオ" w:hAnsi="メイリオ" w:hint="eastAsia"/>
+          <w:sz w:val="18"/>
+          <w:szCs w:val="18"/>
+        </w:rPr>
+        <w:t>。</w:t>
+      </w:r>
+    </w:p>
+    <w:p>
+      <w:pPr>
+        <w:rPr>
+          <w:rFonts w:ascii="メイリオ" w:eastAsia="メイリオ" w:hAnsi="メイリオ"/>
+          <w:sz w:val="18"/>
+          <w:szCs w:val="18"/>
+        </w:rPr>
+      </w:pPr>
+    </w:p>
+    <w:p>
+      <w:pPr>
+        <w:rPr>
+          <w:rFonts w:ascii="メイリオ" w:eastAsia="メイリオ" w:hAnsi="メイリオ"/>
+          <w:sz w:val="18"/>
+          <w:szCs w:val="18"/>
+        </w:rPr>
+      </w:pPr>
+      <w:r>
+        <w:rPr>
+          <w:rFonts w:ascii="メイリオ" w:eastAsia="メイリオ" w:hAnsi="メイリオ" w:hint="eastAsia"/>
+          <w:sz w:val="18"/>
+          <w:szCs w:val="18"/>
+        </w:rPr>
+        <w:t>・</w:t>
       </w:r>
       <w:r>
         <w:rPr>
@@ -3335,7 +3337,55 @@
           <w:sz w:val="18"/>
           <w:szCs w:val="18"/>
         </w:rPr>
-        <w:t>情報を検索する画面</w:t>
+        <w:t>権限</w:t>
+      </w:r>
+      <w:r>
+        <w:rPr>
+          <w:rFonts w:ascii="メイリオ" w:eastAsia="メイリオ" w:hAnsi="メイリオ" w:hint="eastAsia"/>
+          <w:sz w:val="18"/>
+          <w:szCs w:val="18"/>
+        </w:rPr>
+        <w:t>でログインした場合</w:t>
+      </w:r>
+      <w:r>
+        <w:rPr>
+          <w:rFonts w:ascii="メイリオ" w:eastAsia="メイリオ" w:hAnsi="メイリオ" w:hint="eastAsia"/>
+          <w:sz w:val="18"/>
+          <w:szCs w:val="18"/>
+        </w:rPr>
+        <w:t>、</w:t>
+      </w:r>
+      <w:r>
+        <w:rPr>
+          <w:rFonts w:ascii="メイリオ" w:eastAsia="メイリオ" w:hAnsi="メイリオ" w:hint="eastAsia"/>
+          <w:sz w:val="18"/>
+          <w:szCs w:val="18"/>
+        </w:rPr>
+        <w:t>検索項目を</w:t>
+      </w:r>
+      <w:r>
+        <w:rPr>
+          <w:rFonts w:ascii="メイリオ" w:eastAsia="メイリオ" w:hAnsi="メイリオ" w:hint="eastAsia"/>
+          <w:sz w:val="18"/>
+          <w:szCs w:val="18"/>
+        </w:rPr>
+        <w:t>以下</w:t>
+      </w:r>
+      <w:r>
+        <w:rPr>
+          <w:rFonts w:ascii="メイリオ" w:eastAsia="メイリオ" w:hAnsi="メイリオ" w:hint="eastAsia"/>
+          <w:sz w:val="18"/>
+          <w:szCs w:val="18"/>
+        </w:rPr>
+        <w:t>と</w:t>
+      </w:r>
+      <w:r>
+        <w:rPr>
+          <w:rFonts w:ascii="メイリオ" w:eastAsia="メイリオ" w:hAnsi="メイリオ" w:hint="eastAsia"/>
+          <w:sz w:val="18"/>
+          <w:szCs w:val="18"/>
+        </w:rPr>
+        <w:t>する</w:t>
       </w:r>
       <w:r>
         <w:rPr>
@@ -3350,112 +3400,6 @@
       <w:pPr>
         <w:rPr>
           <w:rFonts w:ascii="メイリオ" w:eastAsia="メイリオ" w:hAnsi="メイリオ"/>
-          <w:sz w:val="18"/>
-          <w:szCs w:val="18"/>
-        </w:rPr>
-      </w:pPr>
-    </w:p>
-    <w:p>
-      <w:pPr>
-        <w:rPr>
-          <w:rFonts w:ascii="メイリオ" w:eastAsia="メイリオ" w:hAnsi="メイリオ"/>
-          <w:sz w:val="18"/>
-          <w:szCs w:val="18"/>
-        </w:rPr>
-      </w:pPr>
-      <w:r>
-        <w:rPr>
-          <w:rFonts w:ascii="メイリオ" w:eastAsia="メイリオ" w:hAnsi="メイリオ" w:hint="eastAsia"/>
-          <w:sz w:val="18"/>
-          <w:szCs w:val="18"/>
-        </w:rPr>
-        <w:t>・</w:t>
-      </w:r>
-      <w:r>
-        <w:rPr>
-          <w:rFonts w:ascii="メイリオ" w:eastAsia="メイリオ" w:hAnsi="メイリオ" w:hint="eastAsia"/>
-          <w:sz w:val="18"/>
-          <w:szCs w:val="18"/>
-        </w:rPr>
-        <w:t>お店</w:t>
-      </w:r>
-      <w:r>
-        <w:rPr>
-          <w:rFonts w:ascii="メイリオ" w:eastAsia="メイリオ" w:hAnsi="メイリオ" w:hint="eastAsia"/>
-          <w:sz w:val="18"/>
-          <w:szCs w:val="18"/>
-        </w:rPr>
-        <w:t>権限</w:t>
-      </w:r>
-      <w:r>
-        <w:rPr>
-          <w:rFonts w:ascii="メイリオ" w:eastAsia="メイリオ" w:hAnsi="メイリオ" w:hint="eastAsia"/>
-          <w:sz w:val="18"/>
-          <w:szCs w:val="18"/>
-        </w:rPr>
-        <w:t>でログインした場合</w:t>
-      </w:r>
-      <w:r>
-        <w:rPr>
-          <w:rFonts w:ascii="メイリオ" w:eastAsia="メイリオ" w:hAnsi="メイリオ" w:hint="eastAsia"/>
-          <w:sz w:val="18"/>
-          <w:szCs w:val="18"/>
-        </w:rPr>
-        <w:t>、</w:t>
-      </w:r>
-      <w:r>
-        <w:rPr>
-          <w:rFonts w:ascii="メイリオ" w:eastAsia="メイリオ" w:hAnsi="メイリオ" w:hint="eastAsia"/>
-          <w:sz w:val="18"/>
-          <w:szCs w:val="18"/>
-        </w:rPr>
-        <w:t>検索項目</w:t>
-      </w:r>
-      <w:r>
-        <w:rPr>
-          <w:rFonts w:ascii="メイリオ" w:eastAsia="メイリオ" w:hAnsi="メイリオ" w:hint="eastAsia"/>
-          <w:sz w:val="18"/>
-          <w:szCs w:val="18"/>
-        </w:rPr>
-        <w:t>を</w:t>
-      </w:r>
-      <w:r>
-        <w:rPr>
-          <w:rFonts w:ascii="メイリオ" w:eastAsia="メイリオ" w:hAnsi="メイリオ" w:hint="eastAsia"/>
-          <w:sz w:val="18"/>
-          <w:szCs w:val="18"/>
-        </w:rPr>
-        <w:t>以下</w:t>
-      </w:r>
-      <w:r>
-        <w:rPr>
-          <w:rFonts w:ascii="メイリオ" w:eastAsia="メイリオ" w:hAnsi="メイリオ" w:hint="eastAsia"/>
-          <w:sz w:val="18"/>
-          <w:szCs w:val="18"/>
-        </w:rPr>
-        <w:t>と</w:t>
-      </w:r>
-      <w:r>
-        <w:rPr>
-          <w:rFonts w:ascii="メイリオ" w:eastAsia="メイリオ" w:hAnsi="メイリオ" w:hint="eastAsia"/>
-          <w:sz w:val="18"/>
-          <w:szCs w:val="18"/>
-        </w:rPr>
-        <w:t>する</w:t>
-      </w:r>
-      <w:r>
-        <w:rPr>
-          <w:rFonts w:ascii="メイリオ" w:eastAsia="メイリオ" w:hAnsi="メイリオ" w:hint="eastAsia"/>
-          <w:sz w:val="18"/>
-          <w:szCs w:val="18"/>
-        </w:rPr>
-        <w:t>。</w:t>
-      </w:r>
-    </w:p>
-    <w:p>
-      <w:pPr>
-        <w:rPr>
-          <w:rFonts w:ascii="メイリオ" w:eastAsia="メイリオ" w:hAnsi="メイリオ" w:hint="eastAsia"/>
           <w:sz w:val="18"/>
           <w:szCs w:val="18"/>
         </w:rPr>
@@ -3765,7 +3709,7 @@
     <w:p>
       <w:pPr>
         <w:rPr>
-          <w:rFonts w:ascii="メイリオ" w:eastAsia="メイリオ" w:hAnsi="メイリオ" w:hint="eastAsia"/>
+          <w:rFonts w:ascii="メイリオ" w:eastAsia="メイリオ" w:hAnsi="メイリオ"/>
           <w:sz w:val="18"/>
           <w:szCs w:val="18"/>
         </w:rPr>
@@ -3807,7 +3751,7 @@
     <w:p>
       <w:pPr>
         <w:rPr>
-          <w:rFonts w:ascii="メイリオ" w:eastAsia="メイリオ" w:hAnsi="メイリオ" w:hint="eastAsia"/>
+          <w:rFonts w:ascii="メイリオ" w:eastAsia="メイリオ" w:hAnsi="メイリオ"/>
           <w:sz w:val="18"/>
           <w:szCs w:val="18"/>
         </w:rPr>
@@ -4060,7 +4004,7 @@
     <w:p>
       <w:pPr>
         <w:rPr>
-          <w:rFonts w:ascii="メイリオ" w:eastAsia="メイリオ" w:hAnsi="メイリオ" w:hint="eastAsia"/>
+          <w:rFonts w:ascii="メイリオ" w:eastAsia="メイリオ" w:hAnsi="メイリオ"/>
           <w:sz w:val="18"/>
           <w:szCs w:val="18"/>
         </w:rPr>
@@ -4086,40 +4030,24 @@
     <w:p>
       <w:pPr>
         <w:rPr>
-          <w:rFonts w:ascii="メイリオ" w:eastAsia="メイリオ" w:hAnsi="メイリオ" w:hint="eastAsia"/>
-          <w:sz w:val="18"/>
-          <w:szCs w:val="18"/>
-        </w:rPr>
-      </w:pPr>
-      <w:r>
-        <w:rPr>
-          <w:rFonts w:ascii="メイリオ" w:eastAsia="メイリオ" w:hAnsi="メイリオ" w:hint="eastAsia"/>
-          <w:sz w:val="18"/>
-          <w:szCs w:val="18"/>
-        </w:rPr>
-        <w:t>・</w:t>
-      </w:r>
-      <w:r>
-        <w:rPr>
-          <w:rFonts w:ascii="メイリオ" w:eastAsia="メイリオ" w:hAnsi="メイリオ" w:hint="eastAsia"/>
-          <w:sz w:val="18"/>
-          <w:szCs w:val="18"/>
-        </w:rPr>
-        <w:t>管理者権限</w:t>
-      </w:r>
-      <w:r>
-        <w:rPr>
-          <w:rFonts w:ascii="メイリオ" w:eastAsia="メイリオ" w:hAnsi="メイリオ" w:hint="eastAsia"/>
-          <w:sz w:val="18"/>
-          <w:szCs w:val="18"/>
-        </w:rPr>
-        <w:t>でログインした場合、検索項目を以下とする。</w:t>
-      </w:r>
-    </w:p>
-    <w:p>
-      <w:pPr>
-        <w:rPr>
-          <w:rFonts w:ascii="メイリオ" w:eastAsia="メイリオ" w:hAnsi="メイリオ" w:hint="eastAsia"/>
+          <w:rFonts w:ascii="メイリオ" w:eastAsia="メイリオ" w:hAnsi="メイリオ"/>
+          <w:sz w:val="18"/>
+          <w:szCs w:val="18"/>
+        </w:rPr>
+      </w:pPr>
+      <w:r>
+        <w:rPr>
+          <w:rFonts w:ascii="メイリオ" w:eastAsia="メイリオ" w:hAnsi="メイリオ" w:hint="eastAsia"/>
+          <w:sz w:val="18"/>
+          <w:szCs w:val="18"/>
+        </w:rPr>
+        <w:t>・管理者権限でログインした場合、検索項目を以下とする。</w:t>
+      </w:r>
+    </w:p>
+    <w:p>
+      <w:pPr>
+        <w:rPr>
+          <w:rFonts w:ascii="メイリオ" w:eastAsia="メイリオ" w:hAnsi="メイリオ"/>
           <w:sz w:val="18"/>
           <w:szCs w:val="18"/>
         </w:rPr>
@@ -4550,7 +4478,7 @@
     <w:p>
       <w:pPr>
         <w:rPr>
-          <w:rFonts w:ascii="メイリオ" w:eastAsia="メイリオ" w:hAnsi="メイリオ" w:hint="eastAsia"/>
+          <w:rFonts w:ascii="メイリオ" w:eastAsia="メイリオ" w:hAnsi="メイリオ"/>
           <w:sz w:val="18"/>
           <w:szCs w:val="18"/>
         </w:rPr>
@@ -4715,7 +4643,7 @@
     <w:p>
       <w:pPr>
         <w:rPr>
-          <w:rFonts w:ascii="メイリオ" w:eastAsia="メイリオ" w:hAnsi="メイリオ" w:hint="eastAsia"/>
+          <w:rFonts w:ascii="メイリオ" w:eastAsia="メイリオ" w:hAnsi="メイリオ"/>
           <w:sz w:val="18"/>
           <w:szCs w:val="18"/>
         </w:rPr>
@@ -5038,15 +4966,7 @@
           <w:sz w:val="18"/>
           <w:szCs w:val="18"/>
         </w:rPr>
-        <w:t>にて飼い主権限で</w:t>
-      </w:r>
-      <w:r>
-        <w:rPr>
-          <w:rFonts w:ascii="メイリオ" w:eastAsia="メイリオ" w:hAnsi="メイリオ" w:hint="eastAsia"/>
-          <w:sz w:val="18"/>
-          <w:szCs w:val="18"/>
-        </w:rPr>
-        <w:t>ログインした</w:t>
+        <w:t>にて飼い主権限でログインした</w:t>
       </w:r>
       <w:r>
         <w:rPr>
@@ -5820,15 +5740,7 @@
           <w:sz w:val="18"/>
           <w:szCs w:val="18"/>
         </w:rPr>
-        <w:t>した場合</w:t>
-      </w:r>
-      <w:r>
-        <w:rPr>
-          <w:rFonts w:ascii="メイリオ" w:eastAsia="メイリオ" w:hAnsi="メイリオ" w:hint="eastAsia"/>
-          <w:sz w:val="18"/>
-          <w:szCs w:val="18"/>
-        </w:rPr>
-        <w:t>、</w:t>
+        <w:t>した場合、</w:t>
       </w:r>
       <w:r>
         <w:rPr>
@@ -5899,7 +5811,7 @@
     <w:p>
       <w:pPr>
         <w:rPr>
-          <w:rFonts w:ascii="メイリオ" w:eastAsia="メイリオ" w:hAnsi="メイリオ" w:hint="eastAsia"/>
+          <w:rFonts w:ascii="メイリオ" w:eastAsia="メイリオ" w:hAnsi="メイリオ"/>
           <w:sz w:val="18"/>
           <w:szCs w:val="18"/>
         </w:rPr>
@@ -5916,7 +5828,7 @@
     <w:p>
       <w:pPr>
         <w:rPr>
-          <w:rFonts w:ascii="メイリオ" w:eastAsia="メイリオ" w:hAnsi="メイリオ" w:hint="eastAsia"/>
+          <w:rFonts w:ascii="メイリオ" w:eastAsia="メイリオ" w:hAnsi="メイリオ"/>
           <w:sz w:val="18"/>
           <w:szCs w:val="18"/>
         </w:rPr>
@@ -6128,23 +6040,7 @@
           <w:sz w:val="18"/>
           <w:szCs w:val="18"/>
         </w:rPr>
-        <w:t>場合、一覧結果から「</w:t>
-      </w:r>
-      <w:r>
-        <w:rPr>
-          <w:rFonts w:ascii="メイリオ" w:eastAsia="メイリオ" w:hAnsi="メイリオ" w:hint="eastAsia"/>
-          <w:sz w:val="18"/>
-          <w:szCs w:val="18"/>
-        </w:rPr>
-        <w:t>お店</w:t>
-      </w:r>
-      <w:r>
-        <w:rPr>
-          <w:rFonts w:ascii="メイリオ" w:eastAsia="メイリオ" w:hAnsi="メイリオ" w:hint="eastAsia"/>
-          <w:sz w:val="18"/>
-          <w:szCs w:val="18"/>
-        </w:rPr>
-        <w:t>」情報の詳細結果画面を表示。</w:t>
+        <w:t>場合、一覧結果から「お店」情報の詳細結果画面を表示。</w:t>
       </w:r>
     </w:p>
     <w:p>
@@ -6571,7 +6467,7 @@
     <w:p>
       <w:pPr>
         <w:rPr>
-          <w:rFonts w:ascii="メイリオ" w:eastAsia="メイリオ" w:hAnsi="メイリオ" w:hint="eastAsia"/>
+          <w:rFonts w:ascii="メイリオ" w:eastAsia="メイリオ" w:hAnsi="メイリオ"/>
           <w:sz w:val="18"/>
           <w:szCs w:val="18"/>
         </w:rPr>
@@ -6931,7 +6827,7 @@
     <w:p>
       <w:pPr>
         <w:rPr>
-          <w:rFonts w:ascii="メイリオ" w:eastAsia="メイリオ" w:hAnsi="メイリオ" w:hint="eastAsia"/>
+          <w:rFonts w:ascii="メイリオ" w:eastAsia="メイリオ" w:hAnsi="メイリオ"/>
           <w:sz w:val="18"/>
           <w:szCs w:val="18"/>
         </w:rPr>
@@ -6964,7 +6860,7 @@
     <w:p>
       <w:pPr>
         <w:rPr>
-          <w:rFonts w:ascii="メイリオ" w:eastAsia="メイリオ" w:hAnsi="メイリオ" w:hint="eastAsia"/>
+          <w:rFonts w:ascii="メイリオ" w:eastAsia="メイリオ" w:hAnsi="メイリオ"/>
           <w:sz w:val="18"/>
           <w:szCs w:val="18"/>
         </w:rPr>
@@ -8748,7 +8644,7 @@
 </file>
 
 <file path=customXml/itemProps1.xml><?xml version="1.0" encoding="utf-8"?>
-<ds:datastoreItem xmlns:ds="http://schemas.openxmlformats.org/officeDocument/2006/customXml" ds:itemID="{F2F517C6-98D9-4A73-8AB1-60ED410E0DC7}">
+<ds:datastoreItem xmlns:ds="http://schemas.openxmlformats.org/officeDocument/2006/customXml" ds:itemID="{A525C124-5AFB-48F5-A175-27FB0EDF0959}">
   <ds:schemaRefs>
     <ds:schemaRef ds:uri="http://schemas.openxmlformats.org/officeDocument/2006/bibliography"/>
   </ds:schemaRefs>

</xml_diff>